<commit_message>
Update classes (Spring 2013)
</commit_message>
<xml_diff>
--- a/resume.docx
+++ b/resume.docx
@@ -12,8 +12,6 @@
           <w:szCs w:val="18"/>
         </w:rPr>
       </w:pPr>
-      <w:bookmarkStart w:id="0" w:name="_GoBack"/>
-      <w:bookmarkEnd w:id="0"/>
       <w:r>
         <w:rPr>
           <w:rFonts w:ascii="Arial" w:eastAsia="Arial" w:hAnsi="Arial" w:cs="Arial"/>
@@ -880,7 +878,6 @@
                 <w:spacing w:val="-1"/>
               </w:rPr>
             </w:pPr>
-            <w:proofErr w:type="gramStart"/>
             <w:r>
               <w:rPr>
                 <w:rFonts w:ascii="Arial" w:eastAsia="Arial" w:hAnsi="Arial" w:cs="Arial"/>
@@ -988,14 +985,6 @@
               </w:rPr>
               <w:t xml:space="preserve"> in industry</w:t>
             </w:r>
-            <w:r>
-              <w:rPr>
-                <w:rFonts w:ascii="Arial" w:eastAsia="Arial" w:hAnsi="Arial" w:cs="Arial"/>
-                <w:spacing w:val="-2"/>
-              </w:rPr>
-              <w:t>.</w:t>
-            </w:r>
-            <w:proofErr w:type="gramEnd"/>
           </w:p>
         </w:tc>
       </w:tr>
@@ -1642,6 +1631,8 @@
               </w:rPr>
               <w:t>Current GPA: 4.00/4.00</w:t>
             </w:r>
+            <w:bookmarkStart w:id="0" w:name="_GoBack"/>
+            <w:bookmarkEnd w:id="0"/>
           </w:p>
           <w:p>
             <w:pPr>
@@ -2066,26 +2057,26 @@
               <w:rPr>
                 <w:rFonts w:ascii="Arial" w:eastAsia="Arial" w:hAnsi="Arial" w:cs="Arial"/>
               </w:rPr>
-              <w:t xml:space="preserve">*, </w:t>
-            </w:r>
-            <w:r>
-              <w:rPr>
-                <w:rFonts w:ascii="Arial" w:eastAsia="Arial" w:hAnsi="Arial" w:cs="Arial"/>
-              </w:rPr>
-              <w:t>Calculus II*</w:t>
-            </w:r>
-            <w:r>
-              <w:rPr>
-                <w:rFonts w:ascii="Arial" w:eastAsia="Arial" w:hAnsi="Arial" w:cs="Arial"/>
-              </w:rPr>
-              <w:t xml:space="preserve">, Concepts of Mathematics* </w:t>
+              <w:t>,</w:t>
+            </w:r>
+            <w:r>
+              <w:rPr>
+                <w:rFonts w:ascii="Arial" w:eastAsia="Arial" w:hAnsi="Arial" w:cs="Arial"/>
+              </w:rPr>
+              <w:t xml:space="preserve"> Fundamentals of Functional Programming*, Great Theoretical Ideas in Computer Science*</w:t>
             </w:r>
             <w:r>
               <w:rPr>
                 <w:rFonts w:ascii="Arial" w:eastAsia="Arial" w:hAnsi="Arial" w:cs="Arial"/>
               </w:rPr>
               <w:tab/>
-              <w:t>*Fall 2012</w:t>
+              <w:t>*</w:t>
+            </w:r>
+            <w:r>
+              <w:rPr>
+                <w:rFonts w:ascii="Arial" w:eastAsia="Arial" w:hAnsi="Arial" w:cs="Arial"/>
+              </w:rPr>
+              <w:t>Spring 2013</w:t>
             </w:r>
           </w:p>
         </w:tc>
@@ -2231,7 +2222,27 @@
               <w:rPr>
                 <w:rFonts w:ascii="Arial" w:eastAsia="Arial" w:hAnsi="Arial" w:cs="Arial"/>
               </w:rPr>
-              <w:t xml:space="preserve">C++, Python, Visual Basic, Assembly </w:t>
+              <w:t xml:space="preserve">C++, Python, </w:t>
+            </w:r>
+            <w:proofErr w:type="spellStart"/>
+            <w:r>
+              <w:rPr>
+                <w:rFonts w:ascii="Arial" w:eastAsia="Arial" w:hAnsi="Arial" w:cs="Arial"/>
+              </w:rPr>
+              <w:t>SML</w:t>
+            </w:r>
+            <w:proofErr w:type="spellEnd"/>
+            <w:r>
+              <w:rPr>
+                <w:rFonts w:ascii="Arial" w:eastAsia="Arial" w:hAnsi="Arial" w:cs="Arial"/>
+              </w:rPr>
+              <w:t xml:space="preserve">, </w:t>
+            </w:r>
+            <w:r>
+              <w:rPr>
+                <w:rFonts w:ascii="Arial" w:eastAsia="Arial" w:hAnsi="Arial" w:cs="Arial"/>
+              </w:rPr>
+              <w:t xml:space="preserve">Visual Basic, Assembly </w:t>
             </w:r>
           </w:p>
           <w:p>
@@ -3533,12 +3544,6 @@
               <w:rPr>
                 <w:rFonts w:ascii="Arial" w:eastAsia="Arial" w:hAnsi="Arial" w:cs="Arial"/>
               </w:rPr>
-              <w:t xml:space="preserve"> in Java</w:t>
-            </w:r>
-            <w:r>
-              <w:rPr>
-                <w:rFonts w:ascii="Arial" w:eastAsia="Arial" w:hAnsi="Arial" w:cs="Arial"/>
-              </w:rPr>
               <w:t xml:space="preserve"> </w:t>
             </w:r>
             <w:r>
@@ -3758,31 +3763,6 @@
                 <w:rFonts w:ascii="Arial" w:eastAsia="Arial" w:hAnsi="Arial" w:cs="Arial"/>
               </w:rPr>
               <w:t>: 2010, 2011</w:t>
-            </w:r>
-          </w:p>
-          <w:p>
-            <w:pPr>
-              <w:tabs>
-                <w:tab w:val="right" w:pos="9271"/>
-              </w:tabs>
-              <w:spacing w:before="6" w:after="0"/>
-              <w:ind w:left="581"/>
-              <w:rPr>
-                <w:rFonts w:ascii="Arial" w:eastAsia="Arial" w:hAnsi="Arial" w:cs="Arial"/>
-              </w:rPr>
-            </w:pPr>
-            <w:r>
-              <w:rPr>
-                <w:rFonts w:ascii="Arial" w:eastAsia="Arial" w:hAnsi="Arial" w:cs="Arial"/>
-                <w:b/>
-              </w:rPr>
-              <w:t>Certificate of Excellence in Chemistry</w:t>
-            </w:r>
-            <w:r>
-              <w:rPr>
-                <w:rFonts w:ascii="Arial" w:eastAsia="Arial" w:hAnsi="Arial" w:cs="Arial"/>
-              </w:rPr>
-              <w:t>, UAA: 2009</w:t>
             </w:r>
           </w:p>
         </w:tc>

</xml_diff>

<commit_message>
Add Mobot (Spring 2013)
</commit_message>
<xml_diff>
--- a/resume.docx
+++ b/resume.docx
@@ -955,35 +955,21 @@
                 <w:rFonts w:ascii="Arial" w:eastAsia="Arial" w:hAnsi="Arial" w:cs="Arial"/>
                 <w:spacing w:val="-2"/>
               </w:rPr>
-              <w:t>where I will utilize my computer e</w:t>
+              <w:t xml:space="preserve">where I will utilize my computer </w:t>
             </w:r>
             <w:r>
               <w:rPr>
                 <w:rFonts w:ascii="Arial" w:eastAsia="Arial" w:hAnsi="Arial" w:cs="Arial"/>
                 <w:spacing w:val="-2"/>
               </w:rPr>
-              <w:t>ngineering</w:t>
+              <w:t>programming</w:t>
             </w:r>
             <w:r>
               <w:rPr>
                 <w:rFonts w:ascii="Arial" w:eastAsia="Arial" w:hAnsi="Arial" w:cs="Arial"/>
                 <w:spacing w:val="-2"/>
               </w:rPr>
-              <w:t xml:space="preserve"> and programming</w:t>
-            </w:r>
-            <w:r>
-              <w:rPr>
-                <w:rFonts w:ascii="Arial" w:eastAsia="Arial" w:hAnsi="Arial" w:cs="Arial"/>
-                <w:spacing w:val="-2"/>
-              </w:rPr>
               <w:t xml:space="preserve"> skills</w:t>
-            </w:r>
-            <w:r>
-              <w:rPr>
-                <w:rFonts w:ascii="Arial" w:eastAsia="Arial" w:hAnsi="Arial" w:cs="Arial"/>
-                <w:spacing w:val="-2"/>
-              </w:rPr>
-              <w:t xml:space="preserve"> in industry</w:t>
             </w:r>
           </w:p>
         </w:tc>
@@ -1631,8 +1617,6 @@
               </w:rPr>
               <w:t>Current GPA: 4.00/4.00</w:t>
             </w:r>
-            <w:bookmarkStart w:id="0" w:name="_GoBack"/>
-            <w:bookmarkEnd w:id="0"/>
           </w:p>
           <w:p>
             <w:pPr>
@@ -2791,40 +2775,20 @@
                 <w:rFonts w:ascii="Arial" w:eastAsia="Arial" w:hAnsi="Arial" w:cs="Arial"/>
                 <w:b/>
               </w:rPr>
-              <w:t xml:space="preserve">LED Display, </w:t>
+              <w:t xml:space="preserve">Mobot, </w:t>
+            </w:r>
+            <w:r>
+              <w:rPr>
+                <w:rFonts w:ascii="Arial" w:eastAsia="Arial" w:hAnsi="Arial" w:cs="Arial"/>
+                <w:spacing w:val="-1"/>
+              </w:rPr>
+              <w:t>C</w:t>
             </w:r>
             <w:r>
               <w:rPr>
                 <w:rFonts w:ascii="Arial" w:eastAsia="Arial" w:hAnsi="Arial" w:cs="Arial"/>
                 <w:spacing w:val="-4"/>
               </w:rPr>
-              <w:t>Electrical and Computer Engineering</w:t>
-            </w:r>
-            <w:r>
-              <w:rPr>
-                <w:rFonts w:ascii="Arial" w:eastAsia="Arial" w:hAnsi="Arial" w:cs="Arial"/>
-              </w:rPr>
-              <w:t>,</w:t>
-            </w:r>
-            <w:r>
-              <w:rPr>
-                <w:rFonts w:ascii="Arial" w:eastAsia="Arial" w:hAnsi="Arial" w:cs="Arial"/>
-                <w:spacing w:val="2"/>
-              </w:rPr>
-              <w:t xml:space="preserve"> </w:t>
-            </w:r>
-            <w:r>
-              <w:rPr>
-                <w:rFonts w:ascii="Arial" w:eastAsia="Arial" w:hAnsi="Arial" w:cs="Arial"/>
-                <w:spacing w:val="-1"/>
-              </w:rPr>
-              <w:t>C</w:t>
-            </w:r>
-            <w:r>
-              <w:rPr>
-                <w:rFonts w:ascii="Arial" w:eastAsia="Arial" w:hAnsi="Arial" w:cs="Arial"/>
-                <w:spacing w:val="-4"/>
-              </w:rPr>
               <w:t>M</w:t>
             </w:r>
             <w:r>
@@ -2838,7 +2802,7 @@
                 <w:rFonts w:ascii="Arial" w:eastAsia="Arial" w:hAnsi="Arial" w:cs="Arial"/>
               </w:rPr>
               <w:tab/>
-              <w:t>Summer 2011</w:t>
+              <w:t>Fall 2012</w:t>
             </w:r>
           </w:p>
           <w:p>
@@ -2860,69 +2824,19 @@
               <w:rPr>
                 <w:rFonts w:ascii="Arial" w:eastAsia="Arial" w:hAnsi="Arial" w:cs="Arial"/>
               </w:rPr>
-              <w:t>Built</w:t>
-            </w:r>
-            <w:r>
-              <w:rPr>
-                <w:rFonts w:ascii="Arial" w:eastAsia="Arial" w:hAnsi="Arial" w:cs="Arial"/>
-              </w:rPr>
-              <w:t xml:space="preserve"> </w:t>
-            </w:r>
-            <w:r>
-              <w:rPr>
-                <w:rFonts w:ascii="Arial" w:eastAsia="Arial" w:hAnsi="Arial" w:cs="Arial"/>
-              </w:rPr>
-              <w:t xml:space="preserve">an LED screen </w:t>
-            </w:r>
-            <w:r>
-              <w:rPr>
-                <w:rFonts w:ascii="Arial" w:eastAsia="Arial" w:hAnsi="Arial" w:cs="Arial"/>
-              </w:rPr>
-              <w:t xml:space="preserve">using </w:t>
-            </w:r>
-            <w:proofErr w:type="spellStart"/>
-            <w:r>
-              <w:rPr>
-                <w:rFonts w:ascii="Arial" w:eastAsia="Arial" w:hAnsi="Arial" w:cs="Arial"/>
-              </w:rPr>
-              <w:t>LEDs</w:t>
-            </w:r>
-            <w:proofErr w:type="spellEnd"/>
-            <w:r>
-              <w:rPr>
-                <w:rFonts w:ascii="Arial" w:eastAsia="Arial" w:hAnsi="Arial" w:cs="Arial"/>
-              </w:rPr>
-              <w:t xml:space="preserve">, </w:t>
-            </w:r>
-            <w:r>
-              <w:rPr>
-                <w:rFonts w:ascii="Arial" w:eastAsia="Arial" w:hAnsi="Arial" w:cs="Arial"/>
-              </w:rPr>
-              <w:t xml:space="preserve">bipolar </w:t>
-            </w:r>
-            <w:r>
-              <w:rPr>
-                <w:rFonts w:ascii="Arial" w:eastAsia="Arial" w:hAnsi="Arial" w:cs="Arial"/>
-              </w:rPr>
-              <w:t xml:space="preserve">transistors and an </w:t>
-            </w:r>
-            <w:r>
-              <w:rPr>
-                <w:rFonts w:ascii="Arial" w:eastAsia="Arial" w:hAnsi="Arial" w:cs="Arial"/>
-              </w:rPr>
-              <w:t>ATmega328</w:t>
-            </w:r>
-            <w:r>
-              <w:rPr>
-                <w:rFonts w:ascii="Arial" w:eastAsia="Arial" w:hAnsi="Arial" w:cs="Arial"/>
-              </w:rPr>
-              <w:t xml:space="preserve"> </w:t>
-            </w:r>
-            <w:r>
-              <w:rPr>
-                <w:rFonts w:ascii="Arial" w:eastAsia="Arial" w:hAnsi="Arial" w:cs="Arial"/>
-              </w:rPr>
-              <w:t>microcontroller</w:t>
+              <w:t xml:space="preserve">Lead programmer in </w:t>
+            </w:r>
+            <w:r>
+              <w:rPr>
+                <w:rFonts w:ascii="Arial" w:eastAsia="Arial" w:hAnsi="Arial" w:cs="Arial"/>
+              </w:rPr>
+              <w:t xml:space="preserve">a </w:t>
+            </w:r>
+            <w:r>
+              <w:rPr>
+                <w:rFonts w:ascii="Arial" w:eastAsia="Arial" w:hAnsi="Arial" w:cs="Arial"/>
+              </w:rPr>
+              <w:t>group of 5</w:t>
             </w:r>
           </w:p>
           <w:p>
@@ -2945,7 +2859,25 @@
               <w:rPr>
                 <w:rFonts w:ascii="Arial" w:eastAsia="Arial" w:hAnsi="Arial" w:cs="Arial"/>
               </w:rPr>
-              <w:t>Programmed the microcontroller to display animations and text</w:t>
+              <w:t>Built and p</w:t>
+            </w:r>
+            <w:r>
+              <w:rPr>
+                <w:rFonts w:ascii="Arial" w:eastAsia="Arial" w:hAnsi="Arial" w:cs="Arial"/>
+              </w:rPr>
+              <w:t xml:space="preserve">rogrammed a </w:t>
+            </w:r>
+            <w:r>
+              <w:rPr>
+                <w:rFonts w:ascii="Arial" w:eastAsia="Arial" w:hAnsi="Arial" w:cs="Arial"/>
+              </w:rPr>
+              <w:t xml:space="preserve">robot to compete in </w:t>
+            </w:r>
+            <w:r>
+              <w:rPr>
+                <w:rFonts w:ascii="Arial" w:eastAsia="Arial" w:hAnsi="Arial" w:cs="Arial"/>
+              </w:rPr>
+              <w:t>a line-tracking competition</w:t>
             </w:r>
           </w:p>
           <w:p>
@@ -3173,7 +3105,16 @@
                 <w:rFonts w:ascii="Arial" w:eastAsia="Arial" w:hAnsi="Arial" w:cs="Arial"/>
                 <w:b/>
               </w:rPr>
-              <w:t>BEST Engineering Competition</w:t>
+              <w:t>BEST Engineering Com</w:t>
+            </w:r>
+            <w:bookmarkStart w:id="0" w:name="_GoBack"/>
+            <w:bookmarkEnd w:id="0"/>
+            <w:r>
+              <w:rPr>
+                <w:rFonts w:ascii="Arial" w:eastAsia="Arial" w:hAnsi="Arial" w:cs="Arial"/>
+                <w:b/>
+              </w:rPr>
+              <w:t>petition</w:t>
             </w:r>
             <w:r>
               <w:rPr>
@@ -3354,7 +3295,21 @@
                 <w:rFonts w:ascii="Arial" w:eastAsia="Arial" w:hAnsi="Arial" w:cs="Arial"/>
                 <w:spacing w:val="-1"/>
               </w:rPr>
-              <w:t>onstruct a catapult and placed second among 10 teams</w:t>
+              <w:t>onstruct</w:t>
+            </w:r>
+            <w:r>
+              <w:rPr>
+                <w:rFonts w:ascii="Arial" w:eastAsia="Arial" w:hAnsi="Arial" w:cs="Arial"/>
+                <w:spacing w:val="-1"/>
+              </w:rPr>
+              <w:t>ed</w:t>
+            </w:r>
+            <w:r>
+              <w:rPr>
+                <w:rFonts w:ascii="Arial" w:eastAsia="Arial" w:hAnsi="Arial" w:cs="Arial"/>
+                <w:spacing w:val="-1"/>
+              </w:rPr>
+              <w:t xml:space="preserve"> a catapult and placed second among 10 teams</w:t>
             </w:r>
           </w:p>
           <w:p>
@@ -3457,7 +3412,13 @@
               <w:rPr>
                 <w:rFonts w:ascii="Arial" w:eastAsia="Arial" w:hAnsi="Arial" w:cs="Arial"/>
               </w:rPr>
-              <w:t xml:space="preserve"> Fall &amp; Spring </w:t>
+              <w:t xml:space="preserve"> Fall </w:t>
+            </w:r>
+            <w:r>
+              <w:rPr>
+                <w:rFonts w:ascii="Arial" w:eastAsia="Arial" w:hAnsi="Arial" w:cs="Arial"/>
+              </w:rPr>
+              <w:t xml:space="preserve">&amp; Spring </w:t>
             </w:r>
             <w:r>
               <w:rPr>

</xml_diff>

<commit_message>
Add TA experience (Fall 2013)
</commit_message>
<xml_diff>
--- a/resume.docx
+++ b/resume.docx
@@ -1,6 +1,6 @@
 
 <file path=word/document.xml><?xml version="1.0" encoding="utf-8"?>
-<w:document xmlns:wpc="http://schemas.microsoft.com/office/word/2010/wordprocessingCanvas" xmlns:mc="http://schemas.openxmlformats.org/markup-compatibility/2006" xmlns:o="urn:schemas-microsoft-com:office:office" xmlns:r="http://schemas.openxmlformats.org/officeDocument/2006/relationships" xmlns:m="http://schemas.openxmlformats.org/officeDocument/2006/math" xmlns:v="urn:schemas-microsoft-com:vml" xmlns:wp14="http://schemas.microsoft.com/office/word/2010/wordprocessingDrawing" xmlns:wp="http://schemas.openxmlformats.org/drawingml/2006/wordprocessingDrawing" xmlns:w10="urn:schemas-microsoft-com:office:word" xmlns:w="http://schemas.openxmlformats.org/wordprocessingml/2006/main" xmlns:w14="http://schemas.microsoft.com/office/word/2010/wordml" xmlns:wpg="http://schemas.microsoft.com/office/word/2010/wordprocessingGroup" xmlns:wpi="http://schemas.microsoft.com/office/word/2010/wordprocessingInk" xmlns:wne="http://schemas.microsoft.com/office/word/2006/wordml" xmlns:wps="http://schemas.microsoft.com/office/word/2010/wordprocessingShape" mc:Ignorable="w14 wp14">
+<w:document xmlns:wpc="http://schemas.microsoft.com/office/word/2010/wordprocessingCanvas" xmlns:mo="http://schemas.microsoft.com/office/mac/office/2008/main" xmlns:mc="http://schemas.openxmlformats.org/markup-compatibility/2006" xmlns:mv="urn:schemas-microsoft-com:mac:vml" xmlns:o="urn:schemas-microsoft-com:office:office" xmlns:r="http://schemas.openxmlformats.org/officeDocument/2006/relationships" xmlns:m="http://schemas.openxmlformats.org/officeDocument/2006/math" xmlns:v="urn:schemas-microsoft-com:vml" xmlns:wp14="http://schemas.microsoft.com/office/word/2010/wordprocessingDrawing" xmlns:wp="http://schemas.openxmlformats.org/drawingml/2006/wordprocessingDrawing" xmlns:w10="urn:schemas-microsoft-com:office:word" xmlns:w="http://schemas.openxmlformats.org/wordprocessingml/2006/main" xmlns:w14="http://schemas.microsoft.com/office/word/2010/wordml" xmlns:wpg="http://schemas.microsoft.com/office/word/2010/wordprocessingGroup" xmlns:wpi="http://schemas.microsoft.com/office/word/2010/wordprocessingInk" xmlns:wne="http://schemas.microsoft.com/office/word/2006/wordml" xmlns:wps="http://schemas.microsoft.com/office/word/2010/wordprocessingShape" mc:Ignorable="w14 wp14">
   <w:body>
     <w:p>
       <w:pPr>
@@ -51,7 +51,21 @@
           <w:sz w:val="20"/>
           <w:szCs w:val="20"/>
         </w:rPr>
-        <w:t>Bachelor of Science in Electrical and Computer Engineering</w:t>
+        <w:t>B.S.</w:t>
+      </w:r>
+      <w:r>
+        <w:rPr>
+          <w:sz w:val="20"/>
+          <w:szCs w:val="20"/>
+        </w:rPr>
+        <w:t xml:space="preserve"> in Computer </w:t>
+      </w:r>
+      <w:r>
+        <w:rPr>
+          <w:sz w:val="20"/>
+          <w:szCs w:val="20"/>
+        </w:rPr>
+        <w:t>Science</w:t>
       </w:r>
     </w:p>
     <w:p>
@@ -66,13 +80,23 @@
       <w:pPr>
         <w:spacing w:after="0" w:line="240" w:lineRule="auto"/>
       </w:pPr>
+      <w:proofErr w:type="gramStart"/>
       <w:r>
         <w:rPr>
           <w:b/>
           <w:smallCaps/>
           <w:color w:val="000000" w:themeColor="text1"/>
         </w:rPr>
-        <w:t>Uskudar American Academy (UAA)</w:t>
+        <w:t>Uskudar American Academy</w:t>
+      </w:r>
+      <w:proofErr w:type="gramEnd"/>
+      <w:r>
+        <w:rPr>
+          <w:b/>
+          <w:smallCaps/>
+          <w:color w:val="000000" w:themeColor="text1"/>
+        </w:rPr>
+        <w:t xml:space="preserve"> (UAA)</w:t>
       </w:r>
       <w:r>
         <w:t>, Istanbul, Turkey</w:t>
@@ -134,20 +158,16 @@
           <w:b/>
           <w:smallCaps/>
         </w:rPr>
-        <w:t>Mobile Robot Competition</w:t>
-      </w:r>
-      <w:r>
-        <w:rPr>
-          <w:b/>
-          <w:smallCaps/>
-        </w:rPr>
-        <w:t xml:space="preserve"> (Mobot)</w:t>
+        <w:t>15-122, 15-150 Course Staff</w:t>
       </w:r>
       <w:r>
         <w:t>,</w:t>
       </w:r>
       <w:r>
-        <w:t xml:space="preserve"> Programmer</w:t>
+        <w:t xml:space="preserve"> </w:t>
+      </w:r>
+      <w:r>
+        <w:t>Teaching Assistant</w:t>
       </w:r>
     </w:p>
     <w:p>
@@ -170,14 +190,14 @@
           <w:sz w:val="20"/>
           <w:szCs w:val="20"/>
         </w:rPr>
-        <w:t>2012</w:t>
+        <w:t>Summer</w:t>
       </w:r>
       <w:r>
         <w:rPr>
           <w:sz w:val="20"/>
           <w:szCs w:val="20"/>
         </w:rPr>
-        <w:t xml:space="preserve">, </w:t>
+        <w:t xml:space="preserve"> </w:t>
       </w:r>
       <w:r>
         <w:rPr>
@@ -185,6 +205,13 @@
           <w:szCs w:val="20"/>
         </w:rPr>
         <w:t>2013</w:t>
+      </w:r>
+      <w:r>
+        <w:rPr>
+          <w:sz w:val="20"/>
+          <w:szCs w:val="20"/>
+        </w:rPr>
+        <w:t>, Fall 2013</w:t>
       </w:r>
     </w:p>
     <w:p>
@@ -201,88 +228,16 @@
         </w:rPr>
       </w:pPr>
       <w:r>
-        <w:t>Lead programmer in a group of five</w:t>
-      </w:r>
-    </w:p>
-    <w:p>
-      <w:pPr>
-        <w:pStyle w:val="ListParagraph"/>
-        <w:numPr>
-          <w:ilvl w:val="0"/>
-          <w:numId w:val="1"/>
-        </w:numPr>
-        <w:ind w:left="450" w:hanging="270"/>
-        <w:rPr>
-          <w:color w:val="000000" w:themeColor="text1"/>
-        </w:rPr>
-      </w:pPr>
-      <w:r>
-        <w:rPr>
-          <w:color w:val="000000" w:themeColor="text1"/>
-        </w:rPr>
-        <w:t>Built and progr</w:t>
-      </w:r>
-      <w:r>
-        <w:rPr>
-          <w:color w:val="000000" w:themeColor="text1"/>
-        </w:rPr>
-        <w:t xml:space="preserve">ammed a line-tracking robot for </w:t>
-      </w:r>
-      <w:r>
-        <w:rPr>
-          <w:color w:val="000000" w:themeColor="text1"/>
-        </w:rPr>
-        <w:t>competitio</w:t>
-      </w:r>
-      <w:r>
-        <w:rPr>
-          <w:color w:val="000000" w:themeColor="text1"/>
-        </w:rPr>
-        <w:t>n</w:t>
-      </w:r>
-    </w:p>
-    <w:p>
-      <w:pPr>
-        <w:spacing w:after="0" w:line="240" w:lineRule="auto"/>
-      </w:pPr>
-      <w:r>
-        <w:rPr>
-          <w:b/>
-          <w:smallCaps/>
-        </w:rPr>
-        <w:t>Peg Solitaire AI</w:t>
-      </w:r>
-      <w:r>
-        <w:t xml:space="preserve">, </w:t>
-      </w:r>
-      <w:r>
-        <w:t xml:space="preserve">15-122: </w:t>
-      </w:r>
-      <w:r>
-        <w:t>Principles of Imperative Computation</w:t>
-      </w:r>
-    </w:p>
-    <w:p>
-      <w:pPr>
-        <w:spacing w:after="0"/>
-        <w:rPr>
-          <w:sz w:val="20"/>
-          <w:szCs w:val="20"/>
-        </w:rPr>
-      </w:pPr>
-      <w:r>
-        <w:rPr>
-          <w:sz w:val="20"/>
-          <w:szCs w:val="20"/>
-        </w:rPr>
-        <w:t xml:space="preserve">Carnegie Mellon University—Fall </w:t>
-      </w:r>
-      <w:r>
-        <w:rPr>
-          <w:sz w:val="20"/>
-          <w:szCs w:val="20"/>
-        </w:rPr>
-        <w:t>2012</w:t>
+        <w:rPr>
+          <w:color w:val="000000" w:themeColor="text1"/>
+        </w:rPr>
+        <w:t>Taught 15-122: Princ</w:t>
+      </w:r>
+      <w:r>
+        <w:rPr>
+          <w:color w:val="000000" w:themeColor="text1"/>
+        </w:rPr>
+        <w:t>iples of Imperative Computation</w:t>
       </w:r>
     </w:p>
     <w:p>
@@ -299,13 +254,94 @@
         </w:rPr>
       </w:pPr>
       <w:r>
-        <w:t xml:space="preserve">Implemented </w:t>
-      </w:r>
-      <w:r>
-        <w:t xml:space="preserve">an optimized </w:t>
-      </w:r>
-      <w:r>
-        <w:t>AI to solve peg solitaire game</w:t>
+        <w:rPr>
+          <w:color w:val="000000" w:themeColor="text1"/>
+        </w:rPr>
+        <w:t xml:space="preserve">Teaching </w:t>
+      </w:r>
+      <w:r>
+        <w:rPr>
+          <w:color w:val="000000" w:themeColor="text1"/>
+        </w:rPr>
+        <w:t>15-150: Functional Programming</w:t>
+      </w:r>
+    </w:p>
+    <w:p>
+      <w:pPr>
+        <w:pStyle w:val="ListParagraph"/>
+        <w:numPr>
+          <w:ilvl w:val="0"/>
+          <w:numId w:val="1"/>
+        </w:numPr>
+        <w:ind w:left="450" w:hanging="270"/>
+        <w:rPr>
+          <w:color w:val="000000" w:themeColor="text1"/>
+        </w:rPr>
+      </w:pPr>
+      <w:r>
+        <w:rPr>
+          <w:color w:val="000000" w:themeColor="text1"/>
+        </w:rPr>
+        <w:t>Lead recitations and office hours, prepared course assignments</w:t>
+      </w:r>
+    </w:p>
+    <w:p>
+      <w:pPr>
+        <w:spacing w:after="0" w:line="240" w:lineRule="auto"/>
+      </w:pPr>
+      <w:r>
+        <w:rPr>
+          <w:b/>
+          <w:smallCaps/>
+        </w:rPr>
+        <w:t>Mobile Robot Competition</w:t>
+      </w:r>
+      <w:r>
+        <w:rPr>
+          <w:b/>
+          <w:smallCaps/>
+        </w:rPr>
+        <w:t xml:space="preserve"> (Mobot)</w:t>
+      </w:r>
+      <w:r>
+        <w:t>, Lead Programmer</w:t>
+      </w:r>
+    </w:p>
+    <w:p>
+      <w:pPr>
+        <w:spacing w:after="0"/>
+        <w:rPr>
+          <w:sz w:val="20"/>
+          <w:szCs w:val="20"/>
+        </w:rPr>
+      </w:pPr>
+      <w:r>
+        <w:rPr>
+          <w:sz w:val="20"/>
+          <w:szCs w:val="20"/>
+        </w:rPr>
+        <w:t>Carnegie Mellon University—</w:t>
+      </w:r>
+      <w:r>
+        <w:rPr>
+          <w:sz w:val="20"/>
+          <w:szCs w:val="20"/>
+        </w:rPr>
+        <w:t>2012</w:t>
+      </w:r>
+      <w:r>
+        <w:rPr>
+          <w:sz w:val="20"/>
+          <w:szCs w:val="20"/>
+        </w:rPr>
+        <w:t xml:space="preserve">, </w:t>
+      </w:r>
+      <w:r>
+        <w:rPr>
+          <w:sz w:val="20"/>
+          <w:szCs w:val="20"/>
+        </w:rPr>
+        <w:t>2013</w:t>
       </w:r>
     </w:p>
     <w:p>
@@ -322,16 +358,23 @@
         </w:rPr>
       </w:pPr>
       <w:r>
-        <w:t>Ranked 1</w:t>
-      </w:r>
-      <w:r>
-        <w:rPr>
+        <w:rPr>
+          <w:color w:val="000000" w:themeColor="text1"/>
+        </w:rPr>
+        <w:t>Placed 1</w:t>
+      </w:r>
+      <w:r>
+        <w:rPr>
+          <w:color w:val="000000" w:themeColor="text1"/>
           <w:vertAlign w:val="superscript"/>
         </w:rPr>
         <w:t>st</w:t>
       </w:r>
       <w:r>
-        <w:t xml:space="preserve">  in running time among 170 other students</w:t>
+        <w:rPr>
+          <w:color w:val="000000" w:themeColor="text1"/>
+        </w:rPr>
+        <w:t xml:space="preserve"> in line tracking competition to receive $1000</w:t>
       </w:r>
     </w:p>
     <w:p>
@@ -350,7 +393,13 @@
         <w:rPr>
           <w:color w:val="000000" w:themeColor="text1"/>
         </w:rPr>
-        <w:t>Beat the fastest implementation by a factor of 2 on all boards</w:t>
+        <w:t>Built and progr</w:t>
+      </w:r>
+      <w:r>
+        <w:rPr>
+          <w:color w:val="000000" w:themeColor="text1"/>
+        </w:rPr>
+        <w:t>ammed a line-tracking robot with a team of 5</w:t>
       </w:r>
     </w:p>
     <w:p>
@@ -362,16 +411,16 @@
           <w:b/>
           <w:smallCaps/>
         </w:rPr>
-        <w:t>Polygon Game</w:t>
+        <w:t>Peg Solitaire AI</w:t>
       </w:r>
       <w:r>
         <w:t xml:space="preserve">, </w:t>
       </w:r>
       <w:r>
-        <w:t xml:space="preserve">15-110: </w:t>
-      </w:r>
-      <w:r>
-        <w:t>Principles of Computing Term Project</w:t>
+        <w:t xml:space="preserve">15-122: </w:t>
+      </w:r>
+      <w:r>
+        <w:t>Principles of Imperative Computation</w:t>
       </w:r>
     </w:p>
     <w:p>
@@ -387,14 +436,14 @@
           <w:sz w:val="20"/>
           <w:szCs w:val="20"/>
         </w:rPr>
-        <w:t>Carnegie Mellon University—</w:t>
+        <w:t xml:space="preserve">Carnegie Mellon University—Fall </w:t>
       </w:r>
       <w:r>
         <w:rPr>
           <w:sz w:val="20"/>
           <w:szCs w:val="20"/>
         </w:rPr>
-        <w:t>Summer 2011</w:t>
+        <w:t>2012</w:t>
       </w:r>
     </w:p>
     <w:p>
@@ -411,81 +460,13 @@
         </w:rPr>
       </w:pPr>
       <w:r>
-        <w:t>Developed an asteroids game in Python using polygons</w:t>
-      </w:r>
-    </w:p>
-    <w:p>
-      <w:pPr>
-        <w:pStyle w:val="ListParagraph"/>
-        <w:numPr>
-          <w:ilvl w:val="0"/>
-          <w:numId w:val="1"/>
-        </w:numPr>
-        <w:ind w:left="450" w:hanging="270"/>
-        <w:rPr>
-          <w:color w:val="000000" w:themeColor="text1"/>
-        </w:rPr>
-      </w:pPr>
-      <w:r>
-        <w:rPr>
-          <w:color w:val="000000" w:themeColor="text1"/>
-        </w:rPr>
-        <w:t>Implemented a polygon collision algorithm and game engine</w:t>
-      </w:r>
-    </w:p>
-    <w:p>
-      <w:pPr>
-        <w:spacing w:after="0" w:line="240" w:lineRule="auto"/>
-      </w:pPr>
-      <w:r>
-        <w:rPr>
-          <w:b/>
-          <w:smallCaps/>
-        </w:rPr>
-        <w:t>Submarine</w:t>
-      </w:r>
-      <w:r>
-        <w:t xml:space="preserve">, </w:t>
-      </w:r>
-      <w:r>
-        <w:t>Summer Research Program</w:t>
-      </w:r>
-    </w:p>
-    <w:p>
-      <w:pPr>
-        <w:spacing w:after="0"/>
-        <w:rPr>
-          <w:sz w:val="20"/>
-          <w:szCs w:val="20"/>
-        </w:rPr>
-      </w:pPr>
-      <w:r>
-        <w:rPr>
-          <w:sz w:val="20"/>
-          <w:szCs w:val="20"/>
-        </w:rPr>
-        <w:t>Koç University</w:t>
-      </w:r>
-      <w:r>
-        <w:rPr>
-          <w:sz w:val="20"/>
-          <w:szCs w:val="20"/>
-        </w:rPr>
-        <w:t>, Istanbul, Turkey</w:t>
-      </w:r>
-      <w:r>
-        <w:rPr>
-          <w:sz w:val="20"/>
-          <w:szCs w:val="20"/>
-        </w:rPr>
-        <w:t>—</w:t>
-      </w:r>
-      <w:r>
-        <w:rPr>
-          <w:sz w:val="20"/>
-          <w:szCs w:val="20"/>
-        </w:rPr>
-        <w:t>Summer 2010</w:t>
+        <w:t xml:space="preserve">Implemented </w:t>
+      </w:r>
+      <w:r>
+        <w:t xml:space="preserve">an optimized </w:t>
+      </w:r>
+      <w:r>
+        <w:t>AI to solve peg solitaire game</w:t>
       </w:r>
     </w:p>
     <w:p>
@@ -502,10 +483,16 @@
         </w:rPr>
       </w:pPr>
       <w:r>
-        <w:rPr>
-          <w:color w:val="000000" w:themeColor="text1"/>
-        </w:rPr>
-        <w:t>Designed and constructed a solar-powered underwater robot</w:t>
+        <w:t>Ranked 1</w:t>
+      </w:r>
+      <w:r>
+        <w:rPr>
+          <w:vertAlign w:val="superscript"/>
+        </w:rPr>
+        <w:t>st</w:t>
+      </w:r>
+      <w:r>
+        <w:t xml:space="preserve">  in running time among 170 other students</w:t>
       </w:r>
     </w:p>
     <w:p>
@@ -524,131 +511,62 @@
         <w:rPr>
           <w:color w:val="000000" w:themeColor="text1"/>
         </w:rPr>
-        <w:t xml:space="preserve">Competed against </w:t>
-      </w:r>
-      <w:r>
-        <w:rPr>
-          <w:color w:val="000000" w:themeColor="text1"/>
-        </w:rPr>
-        <w:t>five</w:t>
-      </w:r>
-      <w:r>
-        <w:rPr>
-          <w:color w:val="000000" w:themeColor="text1"/>
-        </w:rPr>
-        <w:t xml:space="preserve"> other </w:t>
-      </w:r>
-      <w:r>
-        <w:rPr>
-          <w:color w:val="000000" w:themeColor="text1"/>
-        </w:rPr>
-        <w:t xml:space="preserve">research </w:t>
-      </w:r>
-      <w:r>
-        <w:rPr>
-          <w:color w:val="000000" w:themeColor="text1"/>
-        </w:rPr>
-        <w:t>teams for time</w:t>
+        <w:t>Beat the fastest implementation by a factor of 2 on all boards</w:t>
       </w:r>
     </w:p>
     <w:p>
       <w:pPr>
-        <w:pBdr>
-          <w:top w:val="single" w:sz="8" w:space="4" w:color="D9D9D9" w:themeColor="background1" w:themeShade="D9"/>
-        </w:pBdr>
+        <w:spacing w:after="0" w:line="240" w:lineRule="auto"/>
+      </w:pPr>
+      <w:r>
         <w:rPr>
           <w:b/>
-          <w:color w:val="000000" w:themeColor="text1"/>
-          <w:sz w:val="24"/>
-          <w:szCs w:val="24"/>
-        </w:rPr>
-      </w:pPr>
-      <w:r>
-        <w:rPr>
-          <w:b/>
-          <w:color w:val="000000" w:themeColor="text1"/>
-          <w:sz w:val="24"/>
-          <w:szCs w:val="24"/>
-        </w:rPr>
-        <w:t>LEADERSHIP</w:t>
+          <w:smallCaps/>
+        </w:rPr>
+        <w:t>Submarine</w:t>
+      </w:r>
+      <w:r>
+        <w:t xml:space="preserve">, </w:t>
+      </w:r>
+      <w:r>
+        <w:t>Summer Research Program</w:t>
       </w:r>
     </w:p>
     <w:p>
       <w:pPr>
-        <w:spacing w:after="0" w:line="240" w:lineRule="auto"/>
-        <w:rPr>
-          <w:color w:val="000000" w:themeColor="text1"/>
-        </w:rPr>
-      </w:pPr>
-      <w:r>
-        <w:rPr>
-          <w:b/>
-          <w:smallCaps/>
-          <w:color w:val="000000" w:themeColor="text1"/>
-        </w:rPr>
-        <w:t>BEST Engineering Competition</w:t>
-      </w:r>
-      <w:r>
-        <w:rPr>
-          <w:color w:val="000000" w:themeColor="text1"/>
-        </w:rPr>
-        <w:t xml:space="preserve">, </w:t>
-      </w:r>
-      <w:r>
-        <w:rPr>
-          <w:color w:val="000000" w:themeColor="text1"/>
-        </w:rPr>
-        <w:t>Team Leader</w:t>
-      </w:r>
-    </w:p>
-    <w:p>
-      <w:pPr>
         <w:spacing w:after="0"/>
         <w:rPr>
-          <w:color w:val="000000" w:themeColor="text1"/>
           <w:sz w:val="20"/>
           <w:szCs w:val="20"/>
         </w:rPr>
       </w:pPr>
       <w:r>
         <w:rPr>
-          <w:color w:val="000000" w:themeColor="text1"/>
           <w:sz w:val="20"/>
           <w:szCs w:val="20"/>
         </w:rPr>
-        <w:t xml:space="preserve">Yıldız Technical University, </w:t>
-      </w:r>
-      <w:r>
-        <w:rPr>
-          <w:color w:val="000000" w:themeColor="text1"/>
+        <w:t>Koç University</w:t>
+      </w:r>
+      <w:r>
+        <w:rPr>
           <w:sz w:val="20"/>
           <w:szCs w:val="20"/>
         </w:rPr>
-        <w:t xml:space="preserve">Istanbul, </w:t>
-      </w:r>
-      <w:r>
-        <w:rPr>
-          <w:color w:val="000000" w:themeColor="text1"/>
+        <w:t>, Istanbul, Turkey</w:t>
+      </w:r>
+      <w:r>
+        <w:rPr>
           <w:sz w:val="20"/>
           <w:szCs w:val="20"/>
         </w:rPr>
-        <w:t>Turkey</w:t>
-      </w:r>
-      <w:r>
-        <w:rPr>
-          <w:color w:val="000000" w:themeColor="text1"/>
+        <w:t>—</w:t>
+      </w:r>
+      <w:r>
+        <w:rPr>
           <w:sz w:val="20"/>
           <w:szCs w:val="20"/>
         </w:rPr>
-        <w:t>—</w:t>
-      </w:r>
-      <w:r>
-        <w:rPr>
-          <w:color w:val="000000" w:themeColor="text1"/>
-          <w:sz w:val="20"/>
-          <w:szCs w:val="20"/>
-        </w:rPr>
-        <w:t>Spring 2012</w:t>
+        <w:t>Summer 2010</w:t>
       </w:r>
     </w:p>
     <w:p>
@@ -668,31 +586,7 @@
         <w:rPr>
           <w:color w:val="000000" w:themeColor="text1"/>
         </w:rPr>
-        <w:t>C</w:t>
-      </w:r>
-      <w:r>
-        <w:rPr>
-          <w:color w:val="000000" w:themeColor="text1"/>
-        </w:rPr>
-        <w:t xml:space="preserve">oordinated a team of four in a </w:t>
-      </w:r>
-      <w:r>
-        <w:rPr>
-          <w:color w:val="000000" w:themeColor="text1"/>
-        </w:rPr>
-        <w:t>regional</w:t>
-      </w:r>
-      <w:r>
-        <w:rPr>
-          <w:color w:val="000000" w:themeColor="text1"/>
-        </w:rPr>
-        <w:t xml:space="preserve"> </w:t>
-      </w:r>
-      <w:r>
-        <w:rPr>
-          <w:color w:val="000000" w:themeColor="text1"/>
-        </w:rPr>
-        <w:t>contraption contest</w:t>
+        <w:t>Designed and constructed a solar-powered underwater robot</w:t>
       </w:r>
     </w:p>
     <w:p>
@@ -711,54 +605,57 @@
         <w:rPr>
           <w:color w:val="000000" w:themeColor="text1"/>
         </w:rPr>
-        <w:t xml:space="preserve">Placed </w:t>
-      </w:r>
-      <w:r>
-        <w:rPr>
-          <w:color w:val="000000" w:themeColor="text1"/>
-        </w:rPr>
-        <w:t>2</w:t>
-      </w:r>
-      <w:r>
-        <w:rPr>
-          <w:color w:val="000000" w:themeColor="text1"/>
-          <w:vertAlign w:val="superscript"/>
-        </w:rPr>
-        <w:t>nd</w:t>
-      </w:r>
-      <w:r>
-        <w:rPr>
-          <w:color w:val="000000" w:themeColor="text1"/>
-        </w:rPr>
-        <w:t xml:space="preserve"> </w:t>
-      </w:r>
-      <w:r>
-        <w:rPr>
-          <w:color w:val="000000" w:themeColor="text1"/>
-        </w:rPr>
-        <w:t xml:space="preserve"> </w:t>
-      </w:r>
-      <w:r>
-        <w:rPr>
-          <w:color w:val="000000" w:themeColor="text1"/>
-        </w:rPr>
-        <w:t>by constructing a</w:t>
-      </w:r>
-      <w:r>
-        <w:rPr>
-          <w:color w:val="000000" w:themeColor="text1"/>
-        </w:rPr>
-        <w:t>n accurate</w:t>
-      </w:r>
-      <w:r>
-        <w:rPr>
-          <w:color w:val="000000" w:themeColor="text1"/>
-        </w:rPr>
-        <w:t xml:space="preserve"> catapult</w:t>
+        <w:t xml:space="preserve">Competed against </w:t>
+      </w:r>
+      <w:r>
+        <w:rPr>
+          <w:color w:val="000000" w:themeColor="text1"/>
+        </w:rPr>
+        <w:t>five</w:t>
+      </w:r>
+      <w:r>
+        <w:rPr>
+          <w:color w:val="000000" w:themeColor="text1"/>
+        </w:rPr>
+        <w:t xml:space="preserve"> other </w:t>
+      </w:r>
+      <w:r>
+        <w:rPr>
+          <w:color w:val="000000" w:themeColor="text1"/>
+        </w:rPr>
+        <w:t xml:space="preserve">research </w:t>
+      </w:r>
+      <w:r>
+        <w:rPr>
+          <w:color w:val="000000" w:themeColor="text1"/>
+        </w:rPr>
+        <w:t>teams for time</w:t>
       </w:r>
     </w:p>
     <w:p>
       <w:pPr>
+        <w:pBdr>
+          <w:top w:val="single" w:sz="8" w:space="4" w:color="D9D9D9" w:themeColor="background1" w:themeShade="D9"/>
+        </w:pBdr>
+        <w:rPr>
+          <w:b/>
+          <w:color w:val="000000" w:themeColor="text1"/>
+          <w:sz w:val="24"/>
+          <w:szCs w:val="24"/>
+        </w:rPr>
+      </w:pPr>
+      <w:r>
+        <w:rPr>
+          <w:b/>
+          <w:color w:val="000000" w:themeColor="text1"/>
+          <w:sz w:val="24"/>
+          <w:szCs w:val="24"/>
+        </w:rPr>
+        <w:t>LEADERSHIP</w:t>
+      </w:r>
+    </w:p>
+    <w:p>
+      <w:pPr>
         <w:spacing w:after="0" w:line="240" w:lineRule="auto"/>
         <w:rPr>
           <w:color w:val="000000" w:themeColor="text1"/>
@@ -770,13 +667,19 @@
           <w:smallCaps/>
           <w:color w:val="000000" w:themeColor="text1"/>
         </w:rPr>
-        <w:t>Artificial Intelligence Club</w:t>
-      </w:r>
-      <w:r>
-        <w:rPr>
-          <w:color w:val="000000" w:themeColor="text1"/>
-        </w:rPr>
-        <w:t>, Co-Founder and President</w:t>
+        <w:t>BEST Engineering Competition</w:t>
+      </w:r>
+      <w:r>
+        <w:rPr>
+          <w:color w:val="000000" w:themeColor="text1"/>
+        </w:rPr>
+        <w:t xml:space="preserve">, </w:t>
+      </w:r>
+      <w:r>
+        <w:rPr>
+          <w:color w:val="000000" w:themeColor="text1"/>
+        </w:rPr>
+        <w:t>Team Leader</w:t>
       </w:r>
     </w:p>
     <w:p>
@@ -794,7 +697,7 @@
           <w:sz w:val="20"/>
           <w:szCs w:val="20"/>
         </w:rPr>
-        <w:t>Uskudar American Academy—</w:t>
+        <w:t xml:space="preserve">Yıldız Technical University, </w:t>
       </w:r>
       <w:r>
         <w:rPr>
@@ -802,7 +705,7 @@
           <w:sz w:val="20"/>
           <w:szCs w:val="20"/>
         </w:rPr>
-        <w:t>2011</w:t>
+        <w:t xml:space="preserve">Istanbul, </w:t>
       </w:r>
       <w:r>
         <w:rPr>
@@ -810,7 +713,7 @@
           <w:sz w:val="20"/>
           <w:szCs w:val="20"/>
         </w:rPr>
-        <w:t xml:space="preserve">, </w:t>
+        <w:t>Turkey</w:t>
       </w:r>
       <w:r>
         <w:rPr>
@@ -818,7 +721,15 @@
           <w:sz w:val="20"/>
           <w:szCs w:val="20"/>
         </w:rPr>
-        <w:t>2012</w:t>
+        <w:t>—</w:t>
+      </w:r>
+      <w:r>
+        <w:rPr>
+          <w:color w:val="000000" w:themeColor="text1"/>
+          <w:sz w:val="20"/>
+          <w:szCs w:val="20"/>
+        </w:rPr>
+        <w:t>Spring 2012</w:t>
       </w:r>
     </w:p>
     <w:p>
@@ -838,7 +749,31 @@
         <w:rPr>
           <w:color w:val="000000" w:themeColor="text1"/>
         </w:rPr>
-        <w:t>Taught programming to be used for club projects</w:t>
+        <w:t>C</w:t>
+      </w:r>
+      <w:r>
+        <w:rPr>
+          <w:color w:val="000000" w:themeColor="text1"/>
+        </w:rPr>
+        <w:t xml:space="preserve">oordinated a team of four in a </w:t>
+      </w:r>
+      <w:r>
+        <w:rPr>
+          <w:color w:val="000000" w:themeColor="text1"/>
+        </w:rPr>
+        <w:t>regional</w:t>
+      </w:r>
+      <w:r>
+        <w:rPr>
+          <w:color w:val="000000" w:themeColor="text1"/>
+        </w:rPr>
+        <w:t xml:space="preserve"> </w:t>
+      </w:r>
+      <w:r>
+        <w:rPr>
+          <w:color w:val="000000" w:themeColor="text1"/>
+        </w:rPr>
+        <w:t>contraption contest</w:t>
       </w:r>
     </w:p>
     <w:p>
@@ -857,17 +792,163 @@
         <w:rPr>
           <w:color w:val="000000" w:themeColor="text1"/>
         </w:rPr>
-        <w:t>Organized two events where university profe</w:t>
-      </w:r>
-      <w:r>
-        <w:rPr>
-          <w:color w:val="000000" w:themeColor="text1"/>
-        </w:rPr>
-        <w:t>ssors gave lectures</w:t>
+        <w:t xml:space="preserve">Placed </w:t>
+      </w:r>
+      <w:r>
+        <w:rPr>
+          <w:color w:val="000000" w:themeColor="text1"/>
+        </w:rPr>
+        <w:t>2</w:t>
+      </w:r>
+      <w:r>
+        <w:rPr>
+          <w:color w:val="000000" w:themeColor="text1"/>
+          <w:vertAlign w:val="superscript"/>
+        </w:rPr>
+        <w:t>nd</w:t>
+      </w:r>
+      <w:r>
+        <w:rPr>
+          <w:color w:val="000000" w:themeColor="text1"/>
+        </w:rPr>
+        <w:t xml:space="preserve"> </w:t>
+      </w:r>
+      <w:r>
+        <w:rPr>
+          <w:color w:val="000000" w:themeColor="text1"/>
+        </w:rPr>
+        <w:t xml:space="preserve"> </w:t>
+      </w:r>
+      <w:r>
+        <w:rPr>
+          <w:color w:val="000000" w:themeColor="text1"/>
+        </w:rPr>
+        <w:t>by constructing a</w:t>
+      </w:r>
+      <w:r>
+        <w:rPr>
+          <w:color w:val="000000" w:themeColor="text1"/>
+        </w:rPr>
+        <w:t>n accurate</w:t>
+      </w:r>
+      <w:r>
+        <w:rPr>
+          <w:color w:val="000000" w:themeColor="text1"/>
+        </w:rPr>
+        <w:t xml:space="preserve"> catapult</w:t>
       </w:r>
     </w:p>
     <w:p>
       <w:pPr>
+        <w:spacing w:after="0" w:line="240" w:lineRule="auto"/>
+        <w:rPr>
+          <w:color w:val="000000" w:themeColor="text1"/>
+        </w:rPr>
+      </w:pPr>
+      <w:r>
+        <w:rPr>
+          <w:b/>
+          <w:smallCaps/>
+          <w:color w:val="000000" w:themeColor="text1"/>
+        </w:rPr>
+        <w:t>Artificial Intelligence Club</w:t>
+      </w:r>
+      <w:r>
+        <w:rPr>
+          <w:color w:val="000000" w:themeColor="text1"/>
+        </w:rPr>
+        <w:t>, Co-Founder and President</w:t>
+      </w:r>
+    </w:p>
+    <w:p>
+      <w:pPr>
+        <w:spacing w:after="0"/>
+        <w:rPr>
+          <w:color w:val="000000" w:themeColor="text1"/>
+          <w:sz w:val="20"/>
+          <w:szCs w:val="20"/>
+        </w:rPr>
+      </w:pPr>
+      <w:r>
+        <w:rPr>
+          <w:color w:val="000000" w:themeColor="text1"/>
+          <w:sz w:val="20"/>
+          <w:szCs w:val="20"/>
+        </w:rPr>
+        <w:t>Uskudar American Academy—</w:t>
+      </w:r>
+      <w:r>
+        <w:rPr>
+          <w:color w:val="000000" w:themeColor="text1"/>
+          <w:sz w:val="20"/>
+          <w:szCs w:val="20"/>
+        </w:rPr>
+        <w:t>2011</w:t>
+      </w:r>
+      <w:r>
+        <w:rPr>
+          <w:color w:val="000000" w:themeColor="text1"/>
+          <w:sz w:val="20"/>
+          <w:szCs w:val="20"/>
+        </w:rPr>
+        <w:t xml:space="preserve">, </w:t>
+      </w:r>
+      <w:r>
+        <w:rPr>
+          <w:color w:val="000000" w:themeColor="text1"/>
+          <w:sz w:val="20"/>
+          <w:szCs w:val="20"/>
+        </w:rPr>
+        <w:t>2012</w:t>
+      </w:r>
+    </w:p>
+    <w:p>
+      <w:pPr>
+        <w:pStyle w:val="ListParagraph"/>
+        <w:numPr>
+          <w:ilvl w:val="0"/>
+          <w:numId w:val="1"/>
+        </w:numPr>
+        <w:spacing w:after="0"/>
+        <w:ind w:left="450" w:hanging="270"/>
+        <w:rPr>
+          <w:color w:val="000000" w:themeColor="text1"/>
+        </w:rPr>
+      </w:pPr>
+      <w:r>
+        <w:rPr>
+          <w:color w:val="000000" w:themeColor="text1"/>
+        </w:rPr>
+        <w:t>Taught programming to be used for club projects</w:t>
+      </w:r>
+    </w:p>
+    <w:p>
+      <w:pPr>
+        <w:pStyle w:val="ListParagraph"/>
+        <w:numPr>
+          <w:ilvl w:val="0"/>
+          <w:numId w:val="1"/>
+        </w:numPr>
+        <w:ind w:left="450" w:hanging="270"/>
+        <w:rPr>
+          <w:color w:val="000000" w:themeColor="text1"/>
+        </w:rPr>
+      </w:pPr>
+      <w:r>
+        <w:rPr>
+          <w:color w:val="000000" w:themeColor="text1"/>
+        </w:rPr>
+        <w:t>Organized two events where university profe</w:t>
+      </w:r>
+      <w:r>
+        <w:rPr>
+          <w:color w:val="000000" w:themeColor="text1"/>
+        </w:rPr>
+        <w:t>ssors gave lectures</w:t>
+      </w:r>
+    </w:p>
+    <w:p>
+      <w:pPr>
         <w:spacing w:after="170" w:line="240" w:lineRule="auto"/>
       </w:pPr>
       <w:r>
@@ -883,8 +964,6 @@
         <w:lastRenderedPageBreak/>
         <w:t>CONTACT</w:t>
       </w:r>
-      <w:bookmarkStart w:id="0" w:name="_GoBack"/>
-      <w:bookmarkEnd w:id="0"/>
     </w:p>
     <w:tbl>
       <w:tblPr>
@@ -918,9 +997,10 @@
             <w:r>
               <w:rPr>
                 <w:noProof/>
+                <w:lang w:eastAsia="en-US"/>
               </w:rPr>
               <w:drawing>
-                <wp:inline distT="0" distB="0" distL="0" distR="0" wp14:anchorId="4A592C67" wp14:editId="5A0943C2">
+                <wp:inline distT="0" distB="0" distL="0" distR="0" wp14:anchorId="7D2DAE72" wp14:editId="5C8A495E">
                   <wp:extent cx="146304" cy="146304"/>
                   <wp:effectExtent l="0" t="0" r="6350" b="6350"/>
                   <wp:docPr id="10" name="Picture 10"/>
@@ -937,10 +1017,10 @@
                           </pic:cNvPicPr>
                         </pic:nvPicPr>
                         <pic:blipFill>
-                          <a:blip r:embed="rId9" cstate="print">
+                          <a:blip r:embed="rId9">
                             <a:extLst>
                               <a:ext uri="{28A0092B-C50C-407E-A947-70E740481C1C}">
-                                <a14:useLocalDpi xmlns:a14="http://schemas.microsoft.com/office/drawing/2010/main"/>
+                                <a14:useLocalDpi xmlns:a14="http://schemas.microsoft.com/office/drawing/2010/main" val="0"/>
                               </a:ext>
                             </a:extLst>
                           </a:blip>
@@ -992,16 +1072,17 @@
           </w:tcPr>
           <w:p>
             <w:pPr>
-              <w:spacing w:line="384" w:lineRule="auto"/>
+              <w:spacing w:before="30" w:line="384" w:lineRule="auto"/>
             </w:pPr>
             <w:r>
               <w:rPr>
                 <w:noProof/>
+                <w:lang w:eastAsia="en-US"/>
               </w:rPr>
               <w:drawing>
-                <wp:inline distT="0" distB="0" distL="0" distR="0" wp14:anchorId="51729433" wp14:editId="33AC50FA">
-                  <wp:extent cx="146302" cy="95706"/>
-                  <wp:effectExtent l="0" t="0" r="6350" b="0"/>
+                <wp:inline distT="0" distB="0" distL="0" distR="0" wp14:anchorId="402D8206" wp14:editId="2CE20915">
+                  <wp:extent cx="146302" cy="95705"/>
+                  <wp:effectExtent l="0" t="0" r="6350" b="6350"/>
                   <wp:docPr id="12" name="Picture 12"/>
                   <wp:cNvGraphicFramePr>
                     <a:graphicFrameLocks xmlns:a="http://schemas.openxmlformats.org/drawingml/2006/main" noChangeAspect="1"/>
@@ -1016,10 +1097,10 @@
                           </pic:cNvPicPr>
                         </pic:nvPicPr>
                         <pic:blipFill>
-                          <a:blip r:embed="rId10" cstate="print">
+                          <a:blip r:embed="rId10">
                             <a:extLst>
                               <a:ext uri="{28A0092B-C50C-407E-A947-70E740481C1C}">
-                                <a14:useLocalDpi xmlns:a14="http://schemas.microsoft.com/office/drawing/2010/main"/>
+                                <a14:useLocalDpi xmlns:a14="http://schemas.microsoft.com/office/drawing/2010/main" val="0"/>
                               </a:ext>
                             </a:extLst>
                           </a:blip>
@@ -1030,7 +1111,7 @@
                         <pic:spPr bwMode="auto">
                           <a:xfrm>
                             <a:off x="0" y="0"/>
-                            <a:ext cx="146302" cy="95706"/>
+                            <a:ext cx="146302" cy="95705"/>
                           </a:xfrm>
                           <a:prstGeom prst="rect">
                             <a:avLst/>
@@ -1058,7 +1139,19 @@
               <w:spacing w:line="312" w:lineRule="auto"/>
             </w:pPr>
             <w:r>
-              <w:t>coskuacay@gmail.com</w:t>
+              <w:t>cacay</w:t>
+            </w:r>
+            <w:r>
+              <w:t>@</w:t>
+            </w:r>
+            <w:r>
+              <w:t>cmu</w:t>
+            </w:r>
+            <w:r>
+              <w:t>.</w:t>
+            </w:r>
+            <w:r>
+              <w:t>edu</w:t>
             </w:r>
           </w:p>
         </w:tc>
@@ -1076,10 +1169,11 @@
             <w:r>
               <w:rPr>
                 <w:noProof/>
+                <w:lang w:eastAsia="en-US"/>
               </w:rPr>
               <w:drawing>
-                <wp:inline distT="0" distB="0" distL="0" distR="0" wp14:anchorId="75EE5C77" wp14:editId="545E44A7">
-                  <wp:extent cx="144019" cy="146301"/>
+                <wp:inline distT="0" distB="0" distL="0" distR="0" wp14:anchorId="7683297E" wp14:editId="20DBAFD3">
+                  <wp:extent cx="144018" cy="146301"/>
                   <wp:effectExtent l="0" t="0" r="8890" b="6350"/>
                   <wp:docPr id="13" name="Picture 13"/>
                   <wp:cNvGraphicFramePr>
@@ -1095,10 +1189,10 @@
                           </pic:cNvPicPr>
                         </pic:nvPicPr>
                         <pic:blipFill>
-                          <a:blip r:embed="rId11" cstate="print">
+                          <a:blip r:embed="rId11">
                             <a:extLst>
                               <a:ext uri="{28A0092B-C50C-407E-A947-70E740481C1C}">
-                                <a14:useLocalDpi xmlns:a14="http://schemas.microsoft.com/office/drawing/2010/main"/>
+                                <a14:useLocalDpi xmlns:a14="http://schemas.microsoft.com/office/drawing/2010/main" val="0"/>
                               </a:ext>
                             </a:extLst>
                           </a:blip>
@@ -1109,7 +1203,7 @@
                         <pic:spPr bwMode="auto">
                           <a:xfrm>
                             <a:off x="0" y="0"/>
-                            <a:ext cx="144019" cy="146301"/>
+                            <a:ext cx="144018" cy="146301"/>
                           </a:xfrm>
                           <a:prstGeom prst="rect">
                             <a:avLst/>
@@ -1200,7 +1294,19 @@
         <w:rPr>
           <w:color w:val="000000" w:themeColor="text1"/>
         </w:rPr>
-        <w:t xml:space="preserve">dard ML, Visual Basic, Assembly, </w:t>
+        <w:t xml:space="preserve">dard ML, </w:t>
+      </w:r>
+      <w:r>
+        <w:rPr>
+          <w:color w:val="000000" w:themeColor="text1"/>
+        </w:rPr>
+        <w:t xml:space="preserve">Coq, </w:t>
+      </w:r>
+      <w:r>
+        <w:rPr>
+          <w:color w:val="000000" w:themeColor="text1"/>
+        </w:rPr>
+        <w:t xml:space="preserve">Assembly, </w:t>
       </w:r>
       <w:r>
         <w:rPr>
@@ -1239,18 +1345,17 @@
       <w:pPr>
         <w:spacing w:after="0"/>
         <w:rPr>
+          <w:smallCaps/>
+          <w:color w:val="000000" w:themeColor="text1"/>
+        </w:rPr>
+      </w:pPr>
+      <w:r>
+        <w:rPr>
           <w:b/>
           <w:smallCaps/>
           <w:color w:val="000000" w:themeColor="text1"/>
         </w:rPr>
-      </w:pPr>
-      <w:r>
-        <w:rPr>
-          <w:b/>
-          <w:smallCaps/>
-          <w:color w:val="000000" w:themeColor="text1"/>
-        </w:rPr>
-        <w:t>Web Interface:</w:t>
+        <w:t>Platforms:</w:t>
       </w:r>
     </w:p>
     <w:p>
@@ -1263,119 +1368,16 @@
         <w:rPr>
           <w:color w:val="000000" w:themeColor="text1"/>
         </w:rPr>
-        <w:t>HTML5, CSS3</w:t>
-      </w:r>
-      <w:r>
-        <w:rPr>
-          <w:color w:val="000000" w:themeColor="text1"/>
-        </w:rPr>
-        <w:t>, SVG</w:t>
-      </w:r>
-    </w:p>
-    <w:p>
-      <w:pPr>
-        <w:spacing w:after="0"/>
-        <w:rPr>
-          <w:b/>
-          <w:smallCaps/>
-          <w:color w:val="000000" w:themeColor="text1"/>
-        </w:rPr>
-      </w:pPr>
-      <w:r>
-        <w:rPr>
-          <w:b/>
-          <w:smallCaps/>
-          <w:color w:val="000000" w:themeColor="text1"/>
-        </w:rPr>
-        <w:t>Software:</w:t>
-      </w:r>
-    </w:p>
-    <w:p>
-      <w:pPr>
-        <w:rPr>
-          <w:color w:val="000000" w:themeColor="text1"/>
-        </w:rPr>
-      </w:pPr>
-      <w:r>
-        <w:rPr>
-          <w:color w:val="000000" w:themeColor="text1"/>
-        </w:rPr>
-        <w:t>Fireworks, Photoshop</w:t>
-      </w:r>
-      <w:r>
-        <w:rPr>
-          <w:color w:val="000000" w:themeColor="text1"/>
-        </w:rPr>
-        <w:t>,</w:t>
-      </w:r>
-      <w:r>
-        <w:rPr>
-          <w:color w:val="000000" w:themeColor="text1"/>
-        </w:rPr>
-        <w:t xml:space="preserve"> </w:t>
-      </w:r>
-      <w:r>
-        <w:rPr>
-          <w:color w:val="000000" w:themeColor="text1"/>
-        </w:rPr>
-        <w:t xml:space="preserve">Dreamweaver, </w:t>
-      </w:r>
-      <w:r>
-        <w:rPr>
-          <w:color w:val="000000" w:themeColor="text1"/>
-        </w:rPr>
-        <w:t>Microsoft Office</w:t>
-      </w:r>
-    </w:p>
-    <w:p>
-      <w:pPr>
-        <w:spacing w:after="0"/>
-        <w:rPr>
-          <w:smallCaps/>
-          <w:color w:val="000000" w:themeColor="text1"/>
-        </w:rPr>
-      </w:pPr>
-      <w:r>
-        <w:rPr>
-          <w:b/>
-          <w:smallCaps/>
-          <w:color w:val="000000" w:themeColor="text1"/>
-        </w:rPr>
-        <w:t>Platforms</w:t>
-      </w:r>
-      <w:r>
-        <w:rPr>
-          <w:b/>
-          <w:smallCaps/>
-          <w:color w:val="000000" w:themeColor="text1"/>
-        </w:rPr>
-        <w:t>:</w:t>
-      </w:r>
-    </w:p>
-    <w:p>
-      <w:pPr>
-        <w:rPr>
-          <w:color w:val="000000" w:themeColor="text1"/>
-        </w:rPr>
-      </w:pPr>
-      <w:r>
-        <w:rPr>
-          <w:color w:val="000000" w:themeColor="text1"/>
-        </w:rPr>
-        <w:t xml:space="preserve">Windows XP/Vista/7, </w:t>
-      </w:r>
-      <w:r>
-        <w:rPr>
-          <w:color w:val="000000" w:themeColor="text1"/>
-        </w:rPr>
-        <w:t>Linux</w:t>
-      </w:r>
-      <w:r>
-        <w:rPr>
-          <w:color w:val="000000" w:themeColor="text1"/>
-        </w:rPr>
-        <w:t>, Arduino</w:t>
-      </w:r>
+        <w:t>Mac OS, Linux, Windows,</w:t>
+      </w:r>
+      <w:r>
+        <w:rPr>
+          <w:color w:val="000000" w:themeColor="text1"/>
+        </w:rPr>
+        <w:t xml:space="preserve"> Arduino</w:t>
+      </w:r>
+      <w:bookmarkStart w:id="0" w:name="_GoBack"/>
+      <w:bookmarkEnd w:id="0"/>
     </w:p>
     <w:p>
       <w:pPr>
@@ -1426,6 +1428,23 @@
       </w:r>
     </w:p>
     <w:p>
+      <w:pPr>
+        <w:spacing w:after="0" w:line="360" w:lineRule="auto"/>
+      </w:pPr>
+      <w:r>
+        <w:t>15-381: Artificial Intelligence</w:t>
+      </w:r>
+      <w:r>
+        <w:t>*</w:t>
+      </w:r>
+    </w:p>
+    <w:p>
+      <w:pPr>
+        <w:spacing w:after="0" w:line="360" w:lineRule="auto"/>
+      </w:pPr>
+      <w:r>
+        <w:t xml:space="preserve">15-251: </w:t>
+      </w:r>
       <w:r>
         <w:t xml:space="preserve">Great Theoretical Ideas in </w:t>
       </w:r>
@@ -1436,19 +1455,64 @@
         <w:br/>
       </w:r>
       <w:r>
+        <w:t xml:space="preserve">15-150: </w:t>
+      </w:r>
+      <w:r>
         <w:t>Functional Programming</w:t>
       </w:r>
+    </w:p>
+    <w:p>
+      <w:pPr>
+        <w:spacing w:line="360" w:lineRule="auto"/>
+      </w:pPr>
+      <w:r>
+        <w:t>15-213: Intro to Computer Systems</w:t>
+      </w:r>
+      <w:r>
+        <w:t>*</w:t>
+      </w:r>
       <w:r>
         <w:br/>
       </w:r>
       <w:r>
+        <w:t xml:space="preserve">15-122: </w:t>
+      </w:r>
+      <w:r>
         <w:t>Imperative Computation</w:t>
       </w:r>
       <w:r>
         <w:br/>
       </w:r>
       <w:r>
-        <w:t>Electrical and Computer Engineering</w:t>
+        <w:t xml:space="preserve">18-100: </w:t>
+      </w:r>
+      <w:r>
+        <w:t xml:space="preserve">Electrical and Computer </w:t>
+      </w:r>
+      <w:r>
+        <w:t>Eng</w:t>
+      </w:r>
+      <w:r>
+        <w:t>.</w:t>
+      </w:r>
+    </w:p>
+    <w:p>
+      <w:pPr>
+        <w:spacing w:line="360" w:lineRule="auto"/>
+        <w:jc w:val="right"/>
+        <w:rPr>
+          <w:i/>
+          <w:sz w:val="20"/>
+          <w:szCs w:val="20"/>
+        </w:rPr>
+      </w:pPr>
+      <w:r>
+        <w:rPr>
+          <w:i/>
+          <w:sz w:val="20"/>
+          <w:szCs w:val="20"/>
+        </w:rPr>
+        <w:t>*Current</w:t>
       </w:r>
     </w:p>
     <w:p>
@@ -1473,54 +1537,66 @@
         <w:pBdr>
           <w:top w:val="single" w:sz="8" w:space="4" w:color="D9D9D9" w:themeColor="background1" w:themeShade="D9"/>
         </w:pBdr>
-        <w:spacing w:line="240" w:lineRule="auto"/>
+        <w:spacing w:after="0" w:line="240" w:lineRule="auto"/>
+        <w:rPr>
+          <w:color w:val="000000" w:themeColor="text1"/>
+          <w:sz w:val="20"/>
+          <w:szCs w:val="20"/>
+        </w:rPr>
+      </w:pPr>
+      <w:r>
         <w:rPr>
           <w:b/>
           <w:smallCaps/>
         </w:rPr>
-      </w:pPr>
+        <w:t xml:space="preserve">CMU </w:t>
+      </w:r>
       <w:r>
         <w:rPr>
           <w:b/>
           <w:smallCaps/>
         </w:rPr>
-        <w:t xml:space="preserve">CMU </w:t>
-      </w:r>
-      <w:r>
+        <w:t>Dean’s List</w:t>
+      </w:r>
+    </w:p>
+    <w:p>
+      <w:pPr>
+        <w:pBdr>
+          <w:top w:val="single" w:sz="8" w:space="4" w:color="D9D9D9" w:themeColor="background1" w:themeShade="D9"/>
+        </w:pBdr>
+        <w:spacing w:line="240" w:lineRule="auto"/>
         <w:rPr>
           <w:b/>
           <w:smallCaps/>
         </w:rPr>
-        <w:t>Dean’s List</w:t>
-      </w:r>
-      <w:r>
-        <w:rPr>
-          <w:color w:val="000000" w:themeColor="text1"/>
+      </w:pPr>
+      <w:r>
+        <w:rPr>
           <w:sz w:val="20"/>
           <w:szCs w:val="20"/>
         </w:rPr>
-        <w:t>—</w:t>
+        <w:t>F</w:t>
       </w:r>
       <w:r>
         <w:rPr>
           <w:sz w:val="20"/>
           <w:szCs w:val="20"/>
         </w:rPr>
-        <w:t>F</w:t>
+        <w:t>all</w:t>
       </w:r>
       <w:r>
         <w:rPr>
           <w:sz w:val="20"/>
           <w:szCs w:val="20"/>
         </w:rPr>
-        <w:t>all</w:t>
+        <w:t xml:space="preserve"> 2012</w:t>
       </w:r>
       <w:r>
         <w:rPr>
           <w:sz w:val="20"/>
           <w:szCs w:val="20"/>
         </w:rPr>
-        <w:t xml:space="preserve"> 2012</w:t>
+        <w:t>, Spring 2013</w:t>
       </w:r>
     </w:p>
     <w:p>
@@ -1686,7 +1762,7 @@
 </file>
 
 <file path=word/endnotes.xml><?xml version="1.0" encoding="utf-8"?>
-<w:endnotes xmlns:wpc="http://schemas.microsoft.com/office/word/2010/wordprocessingCanvas" xmlns:mc="http://schemas.openxmlformats.org/markup-compatibility/2006" xmlns:o="urn:schemas-microsoft-com:office:office" xmlns:r="http://schemas.openxmlformats.org/officeDocument/2006/relationships" xmlns:m="http://schemas.openxmlformats.org/officeDocument/2006/math" xmlns:v="urn:schemas-microsoft-com:vml" xmlns:wp14="http://schemas.microsoft.com/office/word/2010/wordprocessingDrawing" xmlns:wp="http://schemas.openxmlformats.org/drawingml/2006/wordprocessingDrawing" xmlns:w10="urn:schemas-microsoft-com:office:word" xmlns:w="http://schemas.openxmlformats.org/wordprocessingml/2006/main" xmlns:w14="http://schemas.microsoft.com/office/word/2010/wordml" xmlns:wpg="http://schemas.microsoft.com/office/word/2010/wordprocessingGroup" xmlns:wpi="http://schemas.microsoft.com/office/word/2010/wordprocessingInk" xmlns:wne="http://schemas.microsoft.com/office/word/2006/wordml" xmlns:wps="http://schemas.microsoft.com/office/word/2010/wordprocessingShape" mc:Ignorable="w14 wp14">
+<w:endnotes xmlns:wpc="http://schemas.microsoft.com/office/word/2010/wordprocessingCanvas" xmlns:mo="http://schemas.microsoft.com/office/mac/office/2008/main" xmlns:mc="http://schemas.openxmlformats.org/markup-compatibility/2006" xmlns:mv="urn:schemas-microsoft-com:mac:vml" xmlns:o="urn:schemas-microsoft-com:office:office" xmlns:r="http://schemas.openxmlformats.org/officeDocument/2006/relationships" xmlns:m="http://schemas.openxmlformats.org/officeDocument/2006/math" xmlns:v="urn:schemas-microsoft-com:vml" xmlns:wp14="http://schemas.microsoft.com/office/word/2010/wordprocessingDrawing" xmlns:wp="http://schemas.openxmlformats.org/drawingml/2006/wordprocessingDrawing" xmlns:w10="urn:schemas-microsoft-com:office:word" xmlns:w="http://schemas.openxmlformats.org/wordprocessingml/2006/main" xmlns:w14="http://schemas.microsoft.com/office/word/2010/wordml" xmlns:wpg="http://schemas.microsoft.com/office/word/2010/wordprocessingGroup" xmlns:wpi="http://schemas.microsoft.com/office/word/2010/wordprocessingInk" xmlns:wne="http://schemas.microsoft.com/office/word/2006/wordml" xmlns:wps="http://schemas.microsoft.com/office/word/2010/wordprocessingShape" mc:Ignorable="w14 wp14">
   <w:endnote w:type="separator" w:id="-1">
     <w:p>
       <w:pPr>
@@ -1711,7 +1787,7 @@
 </file>
 
 <file path=word/footnotes.xml><?xml version="1.0" encoding="utf-8"?>
-<w:footnotes xmlns:wpc="http://schemas.microsoft.com/office/word/2010/wordprocessingCanvas" xmlns:mc="http://schemas.openxmlformats.org/markup-compatibility/2006" xmlns:o="urn:schemas-microsoft-com:office:office" xmlns:r="http://schemas.openxmlformats.org/officeDocument/2006/relationships" xmlns:m="http://schemas.openxmlformats.org/officeDocument/2006/math" xmlns:v="urn:schemas-microsoft-com:vml" xmlns:wp14="http://schemas.microsoft.com/office/word/2010/wordprocessingDrawing" xmlns:wp="http://schemas.openxmlformats.org/drawingml/2006/wordprocessingDrawing" xmlns:w10="urn:schemas-microsoft-com:office:word" xmlns:w="http://schemas.openxmlformats.org/wordprocessingml/2006/main" xmlns:w14="http://schemas.microsoft.com/office/word/2010/wordml" xmlns:wpg="http://schemas.microsoft.com/office/word/2010/wordprocessingGroup" xmlns:wpi="http://schemas.microsoft.com/office/word/2010/wordprocessingInk" xmlns:wne="http://schemas.microsoft.com/office/word/2006/wordml" xmlns:wps="http://schemas.microsoft.com/office/word/2010/wordprocessingShape" mc:Ignorable="w14 wp14">
+<w:footnotes xmlns:wpc="http://schemas.microsoft.com/office/word/2010/wordprocessingCanvas" xmlns:mo="http://schemas.microsoft.com/office/mac/office/2008/main" xmlns:mc="http://schemas.openxmlformats.org/markup-compatibility/2006" xmlns:mv="urn:schemas-microsoft-com:mac:vml" xmlns:o="urn:schemas-microsoft-com:office:office" xmlns:r="http://schemas.openxmlformats.org/officeDocument/2006/relationships" xmlns:m="http://schemas.openxmlformats.org/officeDocument/2006/math" xmlns:v="urn:schemas-microsoft-com:vml" xmlns:wp14="http://schemas.microsoft.com/office/word/2010/wordprocessingDrawing" xmlns:wp="http://schemas.openxmlformats.org/drawingml/2006/wordprocessingDrawing" xmlns:w10="urn:schemas-microsoft-com:office:word" xmlns:w="http://schemas.openxmlformats.org/wordprocessingml/2006/main" xmlns:w14="http://schemas.microsoft.com/office/word/2010/wordml" xmlns:wpg="http://schemas.microsoft.com/office/word/2010/wordprocessingGroup" xmlns:wpi="http://schemas.microsoft.com/office/word/2010/wordprocessingInk" xmlns:wne="http://schemas.microsoft.com/office/word/2006/wordml" xmlns:wps="http://schemas.microsoft.com/office/word/2010/wordprocessingShape" mc:Ignorable="w14 wp14">
   <w:footnote w:type="separator" w:id="-1">
     <w:p>
       <w:pPr>
@@ -1736,7 +1812,7 @@
 </file>
 
 <file path=word/header1.xml><?xml version="1.0" encoding="utf-8"?>
-<w:hdr xmlns:wpc="http://schemas.microsoft.com/office/word/2010/wordprocessingCanvas" xmlns:mc="http://schemas.openxmlformats.org/markup-compatibility/2006" xmlns:o="urn:schemas-microsoft-com:office:office" xmlns:r="http://schemas.openxmlformats.org/officeDocument/2006/relationships" xmlns:m="http://schemas.openxmlformats.org/officeDocument/2006/math" xmlns:v="urn:schemas-microsoft-com:vml" xmlns:wp14="http://schemas.microsoft.com/office/word/2010/wordprocessingDrawing" xmlns:wp="http://schemas.openxmlformats.org/drawingml/2006/wordprocessingDrawing" xmlns:w10="urn:schemas-microsoft-com:office:word" xmlns:w="http://schemas.openxmlformats.org/wordprocessingml/2006/main" xmlns:w14="http://schemas.microsoft.com/office/word/2010/wordml" xmlns:wpg="http://schemas.microsoft.com/office/word/2010/wordprocessingGroup" xmlns:wpi="http://schemas.microsoft.com/office/word/2010/wordprocessingInk" xmlns:wne="http://schemas.microsoft.com/office/word/2006/wordml" xmlns:wps="http://schemas.microsoft.com/office/word/2010/wordprocessingShape" mc:Ignorable="w14 wp14">
+<w:hdr xmlns:wpc="http://schemas.microsoft.com/office/word/2010/wordprocessingCanvas" xmlns:mo="http://schemas.microsoft.com/office/mac/office/2008/main" xmlns:mc="http://schemas.openxmlformats.org/markup-compatibility/2006" xmlns:mv="urn:schemas-microsoft-com:mac:vml" xmlns:o="urn:schemas-microsoft-com:office:office" xmlns:r="http://schemas.openxmlformats.org/officeDocument/2006/relationships" xmlns:m="http://schemas.openxmlformats.org/officeDocument/2006/math" xmlns:v="urn:schemas-microsoft-com:vml" xmlns:wp14="http://schemas.microsoft.com/office/word/2010/wordprocessingDrawing" xmlns:wp="http://schemas.openxmlformats.org/drawingml/2006/wordprocessingDrawing" xmlns:w10="urn:schemas-microsoft-com:office:word" xmlns:w="http://schemas.openxmlformats.org/wordprocessingml/2006/main" xmlns:w14="http://schemas.microsoft.com/office/word/2010/wordml" xmlns:wpg="http://schemas.microsoft.com/office/word/2010/wordprocessingGroup" xmlns:wpi="http://schemas.microsoft.com/office/word/2010/wordprocessingInk" xmlns:wne="http://schemas.microsoft.com/office/word/2006/wordml" xmlns:wps="http://schemas.microsoft.com/office/word/2010/wordprocessingShape" mc:Ignorable="w14 wp14">
   <w:p>
     <w:pPr>
       <w:pStyle w:val="Header"/>
@@ -1756,6 +1832,74 @@
         </w14:shadow>
       </w:rPr>
     </w:pPr>
+    <w:r>
+      <w:rPr>
+        <w:noProof/>
+        <w:lang w:eastAsia="en-US"/>
+      </w:rPr>
+      <w:drawing>
+        <wp:anchor distT="0" distB="0" distL="114300" distR="114300" simplePos="0" relativeHeight="251659264" behindDoc="0" locked="0" layoutInCell="1" allowOverlap="1" wp14:anchorId="4CC653FE" wp14:editId="6F9109EB">
+          <wp:simplePos x="0" y="0"/>
+          <wp:positionH relativeFrom="column">
+            <wp:posOffset>5943600</wp:posOffset>
+          </wp:positionH>
+          <wp:positionV relativeFrom="paragraph">
+            <wp:posOffset>228600</wp:posOffset>
+          </wp:positionV>
+          <wp:extent cx="436245" cy="436245"/>
+          <wp:effectExtent l="0" t="0" r="0" b="0"/>
+          <wp:wrapNone/>
+          <wp:docPr id="3" name="Picture 3" descr="Macintosh HD:Users:Acay:Dropbox:Applications:Resume:qr_no_margin.png"/>
+          <wp:cNvGraphicFramePr>
+            <a:graphicFrameLocks xmlns:a="http://schemas.openxmlformats.org/drawingml/2006/main" noChangeAspect="1"/>
+          </wp:cNvGraphicFramePr>
+          <a:graphic xmlns:a="http://schemas.openxmlformats.org/drawingml/2006/main">
+            <a:graphicData uri="http://schemas.openxmlformats.org/drawingml/2006/picture">
+              <pic:pic xmlns:pic="http://schemas.openxmlformats.org/drawingml/2006/picture">
+                <pic:nvPicPr>
+                  <pic:cNvPr id="0" name="Picture 19" descr="Macintosh HD:Users:Acay:Dropbox:Applications:Resume:qr_no_margin.png"/>
+                  <pic:cNvPicPr>
+                    <a:picLocks noChangeAspect="1" noChangeArrowheads="1"/>
+                  </pic:cNvPicPr>
+                </pic:nvPicPr>
+                <pic:blipFill>
+                  <a:blip r:embed="rId1">
+                    <a:extLst>
+                      <a:ext uri="{28A0092B-C50C-407E-A947-70E740481C1C}">
+                        <a14:useLocalDpi xmlns:a14="http://schemas.microsoft.com/office/drawing/2010/main" val="0"/>
+                      </a:ext>
+                    </a:extLst>
+                  </a:blip>
+                  <a:srcRect/>
+                  <a:stretch>
+                    <a:fillRect/>
+                  </a:stretch>
+                </pic:blipFill>
+                <pic:spPr bwMode="auto">
+                  <a:xfrm>
+                    <a:off x="0" y="0"/>
+                    <a:ext cx="436245" cy="436245"/>
+                  </a:xfrm>
+                  <a:prstGeom prst="rect">
+                    <a:avLst/>
+                  </a:prstGeom>
+                  <a:noFill/>
+                  <a:ln>
+                    <a:noFill/>
+                  </a:ln>
+                </pic:spPr>
+              </pic:pic>
+            </a:graphicData>
+          </a:graphic>
+          <wp14:sizeRelH relativeFrom="page">
+            <wp14:pctWidth>0</wp14:pctWidth>
+          </wp14:sizeRelH>
+          <wp14:sizeRelV relativeFrom="page">
+            <wp14:pctHeight>0</wp14:pctHeight>
+          </wp14:sizeRelV>
+        </wp:anchor>
+      </w:drawing>
+    </w:r>
     <w:r>
       <w:rPr>
         <w:rFonts w:ascii="Adobe Gothic Std B" w:eastAsia="Adobe Gothic Std B" w:hAnsi="Adobe Gothic Std B"/>
@@ -1831,7 +1975,7 @@
 </file>
 
 <file path=word/numbering.xml><?xml version="1.0" encoding="utf-8"?>
-<w:numbering xmlns:wpc="http://schemas.microsoft.com/office/word/2010/wordprocessingCanvas" xmlns:mc="http://schemas.openxmlformats.org/markup-compatibility/2006" xmlns:o="urn:schemas-microsoft-com:office:office" xmlns:r="http://schemas.openxmlformats.org/officeDocument/2006/relationships" xmlns:m="http://schemas.openxmlformats.org/officeDocument/2006/math" xmlns:v="urn:schemas-microsoft-com:vml" xmlns:wp14="http://schemas.microsoft.com/office/word/2010/wordprocessingDrawing" xmlns:wp="http://schemas.openxmlformats.org/drawingml/2006/wordprocessingDrawing" xmlns:w10="urn:schemas-microsoft-com:office:word" xmlns:w="http://schemas.openxmlformats.org/wordprocessingml/2006/main" xmlns:w14="http://schemas.microsoft.com/office/word/2010/wordml" xmlns:wpg="http://schemas.microsoft.com/office/word/2010/wordprocessingGroup" xmlns:wpi="http://schemas.microsoft.com/office/word/2010/wordprocessingInk" xmlns:wne="http://schemas.microsoft.com/office/word/2006/wordml" xmlns:wps="http://schemas.microsoft.com/office/word/2010/wordprocessingShape" mc:Ignorable="w14 wp14">
+<w:numbering xmlns:wpc="http://schemas.microsoft.com/office/word/2010/wordprocessingCanvas" xmlns:mo="http://schemas.microsoft.com/office/mac/office/2008/main" xmlns:mc="http://schemas.openxmlformats.org/markup-compatibility/2006" xmlns:mv="urn:schemas-microsoft-com:mac:vml" xmlns:o="urn:schemas-microsoft-com:office:office" xmlns:r="http://schemas.openxmlformats.org/officeDocument/2006/relationships" xmlns:m="http://schemas.openxmlformats.org/officeDocument/2006/math" xmlns:v="urn:schemas-microsoft-com:vml" xmlns:wp14="http://schemas.microsoft.com/office/word/2010/wordprocessingDrawing" xmlns:wp="http://schemas.openxmlformats.org/drawingml/2006/wordprocessingDrawing" xmlns:w10="urn:schemas-microsoft-com:office:word" xmlns:w="http://schemas.openxmlformats.org/wordprocessingml/2006/main" xmlns:w14="http://schemas.microsoft.com/office/word/2010/wordml" xmlns:wpg="http://schemas.microsoft.com/office/word/2010/wordprocessingGroup" xmlns:wpi="http://schemas.microsoft.com/office/word/2010/wordprocessingInk" xmlns:wne="http://schemas.microsoft.com/office/word/2006/wordml" xmlns:wps="http://schemas.microsoft.com/office/word/2010/wordprocessingShape" mc:Ignorable="w14 wp14">
   <w:numPicBullet w:numPicBulletId="0">
     <w:pict>
       <v:shapetype id="_x0000_t75" coordsize="21600,21600" o:spt="75" o:preferrelative="t" path="m@4@5l@4@11@9@11@9@5xe" filled="f" stroked="f">
@@ -1853,28 +1997,28 @@
         <v:path o:extrusionok="f" gradientshapeok="t" o:connecttype="rect"/>
         <o:lock v:ext="edit" aspectratio="t"/>
       </v:shapetype>
-      <v:shape id="_x0000_i1086" type="#_x0000_t75" style="width:13.8pt;height:13.8pt;visibility:visible;mso-wrap-style:square" o:bullet="t">
+      <v:shape id="_x0000_i1182" type="#_x0000_t75" style="width:13.9pt;height:13.9pt;visibility:visible;mso-wrap-style:square" o:bullet="t">
         <v:imagedata r:id="rId1" o:title="globe"/>
       </v:shape>
     </w:pict>
   </w:numPicBullet>
   <w:numPicBullet w:numPicBulletId="1">
     <w:pict>
-      <v:shape id="_x0000_i1087" type="#_x0000_t75" style="width:19.25pt;height:19.25pt;visibility:visible;mso-wrap-style:square" o:bullet="t">
+      <v:shape id="_x0000_i1183" type="#_x0000_t75" style="width:19.35pt;height:19.35pt;visibility:visible;mso-wrap-style:square" o:bullet="t">
         <v:imagedata r:id="rId2" o:title="globe"/>
       </v:shape>
     </w:pict>
   </w:numPicBullet>
   <w:numPicBullet w:numPicBulletId="2">
     <w:pict>
-      <v:shape id="_x0000_i1088" type="#_x0000_t75" style="width:172.75pt;height:115.25pt;visibility:visible;mso-wrap-style:square" o:bullet="t">
+      <v:shape id="_x0000_i1184" type="#_x0000_t75" style="width:173.05pt;height:114.95pt;visibility:visible;mso-wrap-style:square" o:bullet="t">
         <v:imagedata r:id="rId3" o:title="email"/>
       </v:shape>
     </w:pict>
   </w:numPicBullet>
   <w:numPicBullet w:numPicBulletId="3">
     <w:pict>
-      <v:shape id="_x0000_i1089" type="#_x0000_t75" style="width:186.2pt;height:186.2pt;visibility:visible;mso-wrap-style:square" o:bullet="t">
+      <v:shape id="_x0000_i1185" type="#_x0000_t75" style="width:186.35pt;height:186.35pt;visibility:visible;mso-wrap-style:square" o:bullet="t">
         <v:imagedata r:id="rId4" o:title=""/>
       </v:shape>
     </w:pict>
@@ -2240,7 +2384,7 @@
       </w:pPr>
     </w:pPrDefault>
   </w:docDefaults>
-  <w:latentStyles w:defLockedState="0" w:defUIPriority="99" w:defSemiHidden="1" w:defUnhideWhenUsed="1" w:defQFormat="0" w:count="267">
+  <w:latentStyles w:defLockedState="0" w:defUIPriority="99" w:defSemiHidden="1" w:defUnhideWhenUsed="1" w:defQFormat="0" w:count="276">
     <w:lsdException w:name="Normal" w:semiHidden="0" w:uiPriority="0" w:unhideWhenUsed="0" w:qFormat="1"/>
     <w:lsdException w:name="heading 1" w:semiHidden="0" w:uiPriority="9" w:unhideWhenUsed="0" w:qFormat="1"/>
     <w:lsdException w:name="heading 2" w:uiPriority="9" w:qFormat="1"/>
@@ -4333,7 +4477,7 @@
 </file>
 
 <file path=word/stylesWithEffects.xml><?xml version="1.0" encoding="utf-8"?>
-<w:styles xmlns:wpc="http://schemas.microsoft.com/office/word/2010/wordprocessingCanvas" xmlns:mc="http://schemas.openxmlformats.org/markup-compatibility/2006" xmlns:o="urn:schemas-microsoft-com:office:office" xmlns:r="http://schemas.openxmlformats.org/officeDocument/2006/relationships" xmlns:m="http://schemas.openxmlformats.org/officeDocument/2006/math" xmlns:v="urn:schemas-microsoft-com:vml" xmlns:wp14="http://schemas.microsoft.com/office/word/2010/wordprocessingDrawing" xmlns:wp="http://schemas.openxmlformats.org/drawingml/2006/wordprocessingDrawing" xmlns:w10="urn:schemas-microsoft-com:office:word" xmlns:w="http://schemas.openxmlformats.org/wordprocessingml/2006/main" xmlns:w14="http://schemas.microsoft.com/office/word/2010/wordml" xmlns:wpg="http://schemas.microsoft.com/office/word/2010/wordprocessingGroup" xmlns:wpi="http://schemas.microsoft.com/office/word/2010/wordprocessingInk" xmlns:wne="http://schemas.microsoft.com/office/word/2006/wordml" xmlns:wps="http://schemas.microsoft.com/office/word/2010/wordprocessingShape" mc:Ignorable="w14 wp14">
+<w:styles xmlns:wpc="http://schemas.microsoft.com/office/word/2010/wordprocessingCanvas" xmlns:mo="http://schemas.microsoft.com/office/mac/office/2008/main" xmlns:mc="http://schemas.openxmlformats.org/markup-compatibility/2006" xmlns:mv="urn:schemas-microsoft-com:mac:vml" xmlns:o="urn:schemas-microsoft-com:office:office" xmlns:r="http://schemas.openxmlformats.org/officeDocument/2006/relationships" xmlns:m="http://schemas.openxmlformats.org/officeDocument/2006/math" xmlns:v="urn:schemas-microsoft-com:vml" xmlns:wp14="http://schemas.microsoft.com/office/word/2010/wordprocessingDrawing" xmlns:wp="http://schemas.openxmlformats.org/drawingml/2006/wordprocessingDrawing" xmlns:w10="urn:schemas-microsoft-com:office:word" xmlns:w="http://schemas.openxmlformats.org/wordprocessingml/2006/main" xmlns:w14="http://schemas.microsoft.com/office/word/2010/wordml" xmlns:wpg="http://schemas.microsoft.com/office/word/2010/wordprocessingGroup" xmlns:wpi="http://schemas.microsoft.com/office/word/2010/wordprocessingInk" xmlns:wne="http://schemas.microsoft.com/office/word/2006/wordml" xmlns:wps="http://schemas.microsoft.com/office/word/2010/wordprocessingShape" mc:Ignorable="w14 wp14">
   <w:docDefaults>
     <w:rPrDefault>
       <w:rPr>
@@ -4349,7 +4493,7 @@
       </w:pPr>
     </w:pPrDefault>
   </w:docDefaults>
-  <w:latentStyles w:defLockedState="0" w:defUIPriority="99" w:defSemiHidden="1" w:defUnhideWhenUsed="1" w:defQFormat="0" w:count="267">
+  <w:latentStyles w:defLockedState="0" w:defUIPriority="99" w:defSemiHidden="1" w:defUnhideWhenUsed="1" w:defQFormat="0" w:count="276">
     <w:lsdException w:name="Normal" w:semiHidden="0" w:uiPriority="0" w:unhideWhenUsed="0" w:qFormat="1"/>
     <w:lsdException w:name="heading 1" w:semiHidden="0" w:uiPriority="9" w:unhideWhenUsed="0" w:qFormat="1"/>
     <w:lsdException w:name="heading 2" w:uiPriority="9" w:qFormat="1"/>
@@ -6731,7 +6875,7 @@
 </file>
 
 <file path=customXml/itemProps1.xml><?xml version="1.0" encoding="utf-8"?>
-<ds:datastoreItem xmlns:ds="http://schemas.openxmlformats.org/officeDocument/2006/customXml" ds:itemID="{88CB6A65-3B49-491B-99B6-6B7054128575}">
+<ds:datastoreItem xmlns:ds="http://schemas.openxmlformats.org/officeDocument/2006/customXml" ds:itemID="{0B62911B-3D7F-CE46-A105-7BECFDCF7F0B}">
   <ds:schemaRefs>
     <ds:schemaRef ds:uri="http://schemas.openxmlformats.org/officeDocument/2006/bibliography"/>
   </ds:schemaRefs>

</xml_diff>